<commit_message>
added document for CS2 task 1, naming of the titles adapted
</commit_message>
<xml_diff>
--- a/ch.bfh.bti7081.s2013.black/doc/taskRepository/CS1/CS1 Task 1.docx
+++ b/ch.bfh.bti7081.s2013.black/doc/taskRepository/CS1/CS1 Task 1.docx
@@ -11,7 +11,19 @@
         <w:rPr>
           <w:lang w:val="en-GB"/>
         </w:rPr>
-        <w:t>CS Task 1: first analysis</w:t>
+        <w:t>CS</w:t>
+      </w:r>
+      <w:r>
+        <w:rPr>
+          <w:lang w:val="en-GB"/>
+        </w:rPr>
+        <w:t>1</w:t>
+      </w:r>
+      <w:r>
+        <w:rPr>
+          <w:lang w:val="en-GB"/>
+        </w:rPr>
+        <w:t xml:space="preserve"> Task 1: first analysis</w:t>
       </w:r>
     </w:p>
     <w:p>
@@ -1364,7 +1376,7 @@
         <w:sz w:val="16"/>
         <w:lang w:val="en-GB"/>
       </w:rPr>
-      <w:t>04/03/2013 11:20</w:t>
+      <w:t>04/03/2013 11:22</w:t>
     </w:r>
     <w:r>
       <w:rPr>

</xml_diff>